<commit_message>
updating Q&A notes from talking with investigator
</commit_message>
<xml_diff>
--- a/Project 1/Background/Project 1 Q&A Notes.docx
+++ b/Project 1/Background/Project 1 Q&A Notes.docx
@@ -5,16 +5,20 @@
     <w:p xmlns:wp14="http://schemas.microsoft.com/office/word/2010/wordml" wp14:paraId="2C078E63" wp14:textId="2B585A9D">
       <w:pPr>
         <w:rPr>
+          <w:rFonts w:ascii="Times New Roman" w:hAnsi="Times New Roman" w:eastAsia="Times New Roman" w:cs="Times New Roman"/>
           <w:b w:val="1"/>
           <w:bCs w:val="1"/>
+          <w:color w:val="auto"/>
           <w:sz w:val="28"/>
           <w:szCs w:val="28"/>
         </w:rPr>
       </w:pPr>
       <w:r>
         <w:rPr>
+          <w:rFonts w:ascii="Times New Roman" w:hAnsi="Times New Roman" w:eastAsia="Times New Roman" w:cs="Times New Roman"/>
           <w:b w:val="1"/>
           <w:bCs w:val="1"/>
+          <w:color w:val="auto"/>
           <w:sz w:val="28"/>
           <w:szCs w:val="28"/>
         </w:rPr>
@@ -22,10 +26,32 @@
       </w:r>
     </w:p>
     <w:p>
-      <w:r>
-        <w:rPr/>
+      <w:pPr>
+        <w:rPr>
+          <w:rFonts w:ascii="Times New Roman" w:hAnsi="Times New Roman" w:eastAsia="Times New Roman" w:cs="Times New Roman"/>
+          <w:i w:val="1"/>
+          <w:iCs w:val="1"/>
+          <w:color w:val="auto"/>
+        </w:rPr>
+      </w:pPr>
+      <w:r>
+        <w:rPr>
+          <w:rFonts w:ascii="Times New Roman" w:hAnsi="Times New Roman" w:eastAsia="Times New Roman" w:cs="Times New Roman"/>
+          <w:i w:val="1"/>
+          <w:iCs w:val="1"/>
+          <w:color w:val="auto"/>
+        </w:rPr>
         <w:t>Points from questions for the investigator on 2/9</w:t>
       </w:r>
+      <w:r>
+        <w:rPr>
+          <w:rFonts w:ascii="Times New Roman" w:hAnsi="Times New Roman" w:eastAsia="Times New Roman" w:cs="Times New Roman"/>
+          <w:i w:val="1"/>
+          <w:iCs w:val="1"/>
+          <w:color w:val="auto"/>
+        </w:rPr>
+        <w:t xml:space="preserve"> and 2/18</w:t>
+      </w:r>
     </w:p>
     <w:p>
       <w:pPr>
@@ -34,10 +60,16 @@
           <w:ilvl w:val="0"/>
           <w:numId w:val="1"/>
         </w:numPr>
-        <w:rPr/>
-      </w:pPr>
-      <w:r>
-        <w:rPr/>
+        <w:rPr>
+          <w:rFonts w:ascii="Times New Roman" w:hAnsi="Times New Roman" w:eastAsia="Times New Roman" w:cs="Times New Roman"/>
+          <w:color w:val="auto"/>
+        </w:rPr>
+      </w:pPr>
+      <w:r>
+        <w:rPr>
+          <w:rFonts w:ascii="Times New Roman" w:hAnsi="Times New Roman" w:eastAsia="Times New Roman" w:cs="Times New Roman"/>
+          <w:color w:val="auto"/>
+        </w:rPr>
         <w:t>Only interest in drug usage at baseline (year 0)</w:t>
       </w:r>
     </w:p>
@@ -48,10 +80,16 @@
           <w:ilvl w:val="0"/>
           <w:numId w:val="1"/>
         </w:numPr>
-        <w:rPr/>
-      </w:pPr>
-      <w:r>
-        <w:rPr/>
+        <w:rPr>
+          <w:rFonts w:ascii="Times New Roman" w:hAnsi="Times New Roman" w:eastAsia="Times New Roman" w:cs="Times New Roman"/>
+          <w:color w:val="auto"/>
+        </w:rPr>
+      </w:pPr>
+      <w:r>
+        <w:rPr>
+          <w:rFonts w:ascii="Times New Roman" w:hAnsi="Times New Roman" w:eastAsia="Times New Roman" w:cs="Times New Roman"/>
+          <w:color w:val="auto"/>
+        </w:rPr>
         <w:t>Look at missingness from year 0 to year 2 and note how many observations were lost</w:t>
       </w:r>
     </w:p>
@@ -62,10 +100,16 @@
           <w:ilvl w:val="0"/>
           <w:numId w:val="1"/>
         </w:numPr>
-        <w:rPr/>
-      </w:pPr>
-      <w:r>
-        <w:rPr/>
+        <w:rPr>
+          <w:rFonts w:ascii="Times New Roman" w:hAnsi="Times New Roman" w:eastAsia="Times New Roman" w:cs="Times New Roman"/>
+          <w:color w:val="auto"/>
+        </w:rPr>
+      </w:pPr>
+      <w:r>
+        <w:rPr>
+          <w:rFonts w:ascii="Times New Roman" w:hAnsi="Times New Roman" w:eastAsia="Times New Roman" w:cs="Times New Roman"/>
+          <w:color w:val="auto"/>
+        </w:rPr>
         <w:t>4 different models, one for each outcome</w:t>
       </w:r>
     </w:p>
@@ -76,10 +120,16 @@
           <w:ilvl w:val="0"/>
           <w:numId w:val="1"/>
         </w:numPr>
-        <w:rPr/>
-      </w:pPr>
-      <w:r>
-        <w:rPr/>
+        <w:rPr>
+          <w:rFonts w:ascii="Times New Roman" w:hAnsi="Times New Roman" w:eastAsia="Times New Roman" w:cs="Times New Roman"/>
+          <w:color w:val="auto"/>
+        </w:rPr>
+      </w:pPr>
+      <w:r>
+        <w:rPr>
+          <w:rFonts w:ascii="Times New Roman" w:hAnsi="Times New Roman" w:eastAsia="Times New Roman" w:cs="Times New Roman"/>
+          <w:color w:val="auto"/>
+        </w:rPr>
         <w:t>Adjust models for:</w:t>
       </w:r>
     </w:p>
@@ -90,12 +140,25 @@
           <w:ilvl w:val="1"/>
           <w:numId w:val="1"/>
         </w:numPr>
-        <w:rPr/>
-      </w:pPr>
-      <w:r>
-        <w:rPr/>
+        <w:rPr>
+          <w:rFonts w:ascii="Times New Roman" w:hAnsi="Times New Roman" w:eastAsia="Times New Roman" w:cs="Times New Roman"/>
+          <w:color w:val="auto"/>
+        </w:rPr>
+      </w:pPr>
+      <w:r>
+        <w:rPr>
+          <w:rFonts w:ascii="Times New Roman" w:hAnsi="Times New Roman" w:eastAsia="Times New Roman" w:cs="Times New Roman"/>
+          <w:color w:val="auto"/>
+        </w:rPr>
         <w:t>Age</w:t>
       </w:r>
+      <w:r>
+        <w:rPr>
+          <w:rFonts w:ascii="Times New Roman" w:hAnsi="Times New Roman" w:eastAsia="Times New Roman" w:cs="Times New Roman"/>
+          <w:color w:val="auto"/>
+        </w:rPr>
+        <w:t xml:space="preserve"> (baseline)</w:t>
+      </w:r>
     </w:p>
     <w:p>
       <w:pPr>
@@ -104,12 +167,25 @@
           <w:ilvl w:val="1"/>
           <w:numId w:val="1"/>
         </w:numPr>
-        <w:rPr/>
-      </w:pPr>
-      <w:r>
-        <w:rPr/>
+        <w:rPr>
+          <w:rFonts w:ascii="Times New Roman" w:hAnsi="Times New Roman" w:eastAsia="Times New Roman" w:cs="Times New Roman"/>
+          <w:color w:val="auto"/>
+        </w:rPr>
+      </w:pPr>
+      <w:r>
+        <w:rPr>
+          <w:rFonts w:ascii="Times New Roman" w:hAnsi="Times New Roman" w:eastAsia="Times New Roman" w:cs="Times New Roman"/>
+          <w:color w:val="auto"/>
+        </w:rPr>
         <w:t>BMI</w:t>
       </w:r>
+      <w:r>
+        <w:rPr>
+          <w:rFonts w:ascii="Times New Roman" w:hAnsi="Times New Roman" w:eastAsia="Times New Roman" w:cs="Times New Roman"/>
+          <w:color w:val="auto"/>
+        </w:rPr>
+        <w:t xml:space="preserve"> (baseline)</w:t>
+      </w:r>
     </w:p>
     <w:p>
       <w:pPr>
@@ -118,12 +194,25 @@
           <w:ilvl w:val="1"/>
           <w:numId w:val="1"/>
         </w:numPr>
-        <w:rPr/>
-      </w:pPr>
-      <w:r>
-        <w:rPr/>
+        <w:rPr>
+          <w:rFonts w:ascii="Times New Roman" w:hAnsi="Times New Roman" w:eastAsia="Times New Roman" w:cs="Times New Roman"/>
+          <w:color w:val="auto"/>
+        </w:rPr>
+      </w:pPr>
+      <w:r>
+        <w:rPr>
+          <w:rFonts w:ascii="Times New Roman" w:hAnsi="Times New Roman" w:eastAsia="Times New Roman" w:cs="Times New Roman"/>
+          <w:color w:val="auto"/>
+        </w:rPr>
         <w:t>Smoking status</w:t>
       </w:r>
+      <w:r>
+        <w:rPr>
+          <w:rFonts w:ascii="Times New Roman" w:hAnsi="Times New Roman" w:eastAsia="Times New Roman" w:cs="Times New Roman"/>
+          <w:color w:val="auto"/>
+        </w:rPr>
+        <w:t xml:space="preserve"> (baseline)</w:t>
+      </w:r>
     </w:p>
     <w:p>
       <w:pPr>
@@ -132,12 +221,25 @@
           <w:ilvl w:val="1"/>
           <w:numId w:val="1"/>
         </w:numPr>
-        <w:rPr/>
-      </w:pPr>
-      <w:r>
-        <w:rPr/>
+        <w:rPr>
+          <w:rFonts w:ascii="Times New Roman" w:hAnsi="Times New Roman" w:eastAsia="Times New Roman" w:cs="Times New Roman"/>
+          <w:color w:val="auto"/>
+        </w:rPr>
+      </w:pPr>
+      <w:r>
+        <w:rPr>
+          <w:rFonts w:ascii="Times New Roman" w:hAnsi="Times New Roman" w:eastAsia="Times New Roman" w:cs="Times New Roman"/>
+          <w:color w:val="auto"/>
+        </w:rPr>
         <w:t>Education</w:t>
       </w:r>
+      <w:r>
+        <w:rPr>
+          <w:rFonts w:ascii="Times New Roman" w:hAnsi="Times New Roman" w:eastAsia="Times New Roman" w:cs="Times New Roman"/>
+          <w:color w:val="auto"/>
+        </w:rPr>
+        <w:t xml:space="preserve"> (baseline)</w:t>
+      </w:r>
     </w:p>
     <w:p>
       <w:pPr>
@@ -146,12 +248,39 @@
           <w:ilvl w:val="1"/>
           <w:numId w:val="1"/>
         </w:numPr>
-        <w:rPr/>
-      </w:pPr>
-      <w:r>
-        <w:rPr/>
+        <w:rPr>
+          <w:rFonts w:ascii="Times New Roman" w:hAnsi="Times New Roman" w:eastAsia="Times New Roman" w:cs="Times New Roman"/>
+          <w:color w:val="auto"/>
+        </w:rPr>
+      </w:pPr>
+      <w:r>
+        <w:rPr>
+          <w:rFonts w:ascii="Times New Roman" w:hAnsi="Times New Roman" w:eastAsia="Times New Roman" w:cs="Times New Roman"/>
+          <w:color w:val="auto"/>
+        </w:rPr>
         <w:t>Adherence</w:t>
       </w:r>
+      <w:r>
+        <w:rPr>
+          <w:rFonts w:ascii="Times New Roman" w:hAnsi="Times New Roman" w:eastAsia="Times New Roman" w:cs="Times New Roman"/>
+          <w:color w:val="auto"/>
+        </w:rPr>
+        <w:t xml:space="preserve"> (</w:t>
+      </w:r>
+      <w:r>
+        <w:rPr>
+          <w:rFonts w:ascii="Times New Roman" w:hAnsi="Times New Roman" w:eastAsia="Times New Roman" w:cs="Times New Roman"/>
+          <w:color w:val="auto"/>
+        </w:rPr>
+        <w:t>year 2</w:t>
+      </w:r>
+      <w:r>
+        <w:rPr>
+          <w:rFonts w:ascii="Times New Roman" w:hAnsi="Times New Roman" w:eastAsia="Times New Roman" w:cs="Times New Roman"/>
+          <w:color w:val="auto"/>
+        </w:rPr>
+        <w:t>)</w:t>
+      </w:r>
     </w:p>
     <w:p>
       <w:pPr>
@@ -160,12 +289,45 @@
           <w:ilvl w:val="1"/>
           <w:numId w:val="1"/>
         </w:numPr>
-        <w:rPr/>
-      </w:pPr>
-      <w:r>
-        <w:rPr/>
+        <w:rPr>
+          <w:rFonts w:ascii="Times New Roman" w:hAnsi="Times New Roman" w:eastAsia="Times New Roman" w:cs="Times New Roman"/>
+          <w:color w:val="auto"/>
+        </w:rPr>
+      </w:pPr>
+      <w:r>
+        <w:rPr>
+          <w:rFonts w:ascii="Times New Roman" w:hAnsi="Times New Roman" w:eastAsia="Times New Roman" w:cs="Times New Roman"/>
+          <w:color w:val="auto"/>
+        </w:rPr>
         <w:t>Race/Ethnicity</w:t>
       </w:r>
+      <w:r>
+        <w:rPr>
+          <w:rFonts w:ascii="Times New Roman" w:hAnsi="Times New Roman" w:eastAsia="Times New Roman" w:cs="Times New Roman"/>
+          <w:color w:val="auto"/>
+        </w:rPr>
+        <w:t xml:space="preserve"> (baseline)</w:t>
+      </w:r>
+    </w:p>
+    <w:p>
+      <w:pPr>
+        <w:pStyle w:val="ListParagraph"/>
+        <w:numPr>
+          <w:ilvl w:val="1"/>
+          <w:numId w:val="1"/>
+        </w:numPr>
+        <w:rPr>
+          <w:rFonts w:ascii="Times New Roman" w:hAnsi="Times New Roman" w:eastAsia="Times New Roman" w:cs="Times New Roman"/>
+          <w:color w:val="auto"/>
+        </w:rPr>
+      </w:pPr>
+      <w:r>
+        <w:rPr>
+          <w:rFonts w:ascii="Times New Roman" w:hAnsi="Times New Roman" w:eastAsia="Times New Roman" w:cs="Times New Roman"/>
+          <w:color w:val="auto"/>
+        </w:rPr>
+        <w:t>Outcome (baseline)</w:t>
+      </w:r>
     </w:p>
     <w:p>
       <w:pPr>
@@ -174,10 +336,16 @@
           <w:ilvl w:val="0"/>
           <w:numId w:val="1"/>
         </w:numPr>
-        <w:rPr/>
-      </w:pPr>
-      <w:r>
-        <w:rPr/>
+        <w:rPr>
+          <w:rFonts w:ascii="Times New Roman" w:hAnsi="Times New Roman" w:eastAsia="Times New Roman" w:cs="Times New Roman"/>
+          <w:color w:val="auto"/>
+        </w:rPr>
+      </w:pPr>
+      <w:r>
+        <w:rPr>
+          <w:rFonts w:ascii="Times New Roman" w:hAnsi="Times New Roman" w:eastAsia="Times New Roman" w:cs="Times New Roman"/>
+          <w:color w:val="auto"/>
+        </w:rPr>
         <w:t>Refused to answer should count as missing</w:t>
       </w:r>
     </w:p>
@@ -188,10 +356,16 @@
           <w:ilvl w:val="0"/>
           <w:numId w:val="1"/>
         </w:numPr>
-        <w:rPr/>
-      </w:pPr>
-      <w:r>
-        <w:rPr/>
+        <w:rPr>
+          <w:rFonts w:ascii="Times New Roman" w:hAnsi="Times New Roman" w:eastAsia="Times New Roman" w:cs="Times New Roman"/>
+          <w:color w:val="auto"/>
+        </w:rPr>
+      </w:pPr>
+      <w:r>
+        <w:rPr>
+          <w:rFonts w:ascii="Times New Roman" w:hAnsi="Times New Roman" w:eastAsia="Times New Roman" w:cs="Times New Roman"/>
+          <w:color w:val="auto"/>
+        </w:rPr>
         <w:t>CD4 counts and viral load do not have upper limits</w:t>
       </w:r>
     </w:p>
@@ -199,22 +373,306 @@
       <w:pPr>
         <w:pStyle w:val="ListParagraph"/>
         <w:numPr>
+          <w:ilvl w:val="0"/>
+          <w:numId w:val="1"/>
+        </w:numPr>
+        <w:rPr>
+          <w:rFonts w:ascii="Times New Roman" w:hAnsi="Times New Roman" w:eastAsia="Times New Roman" w:cs="Times New Roman"/>
+          <w:color w:val="auto"/>
+        </w:rPr>
+      </w:pPr>
+      <w:r>
+        <w:rPr>
+          <w:rFonts w:ascii="Times New Roman" w:hAnsi="Times New Roman" w:eastAsia="Times New Roman" w:cs="Times New Roman"/>
+          <w:color w:val="auto"/>
+        </w:rPr>
+        <w:t>CD4 counts should increase and viral load should decrease</w:t>
+      </w:r>
+    </w:p>
+    <w:p>
+      <w:pPr>
+        <w:pStyle w:val="ListParagraph"/>
+        <w:numPr>
+          <w:ilvl w:val="0"/>
+          <w:numId w:val="1"/>
+        </w:numPr>
+        <w:rPr>
+          <w:rFonts w:ascii="Times New Roman" w:hAnsi="Times New Roman" w:eastAsia="Times New Roman" w:cs="Times New Roman"/>
+          <w:color w:val="auto"/>
+        </w:rPr>
+      </w:pPr>
+      <w:r>
+        <w:rPr>
+          <w:rFonts w:ascii="Times New Roman" w:hAnsi="Times New Roman" w:eastAsia="Times New Roman" w:cs="Times New Roman"/>
+          <w:color w:val="auto"/>
+        </w:rPr>
+        <w:t xml:space="preserve">Improvements in labs should also translate to </w:t>
+      </w:r>
+      <w:r>
+        <w:rPr>
+          <w:rFonts w:ascii="Times New Roman" w:hAnsi="Times New Roman" w:eastAsia="Times New Roman" w:cs="Times New Roman"/>
+          <w:color w:val="auto"/>
+        </w:rPr>
+        <w:t>improvements</w:t>
+      </w:r>
+      <w:r>
+        <w:rPr>
+          <w:rFonts w:ascii="Times New Roman" w:hAnsi="Times New Roman" w:eastAsia="Times New Roman" w:cs="Times New Roman"/>
+          <w:color w:val="auto"/>
+        </w:rPr>
+        <w:t xml:space="preserve"> in quality of life</w:t>
+      </w:r>
+      <w:r>
+        <w:rPr>
+          <w:rFonts w:ascii="Times New Roman" w:hAnsi="Times New Roman" w:eastAsia="Times New Roman" w:cs="Times New Roman"/>
+          <w:color w:val="auto"/>
+        </w:rPr>
+        <w:t xml:space="preserve"> (</w:t>
+      </w:r>
+      <w:r>
+        <w:rPr>
+          <w:rFonts w:ascii="Times New Roman" w:hAnsi="Times New Roman" w:eastAsia="Times New Roman" w:cs="Times New Roman"/>
+          <w:color w:val="auto"/>
+        </w:rPr>
+        <w:t>i.e.</w:t>
+      </w:r>
+      <w:r>
+        <w:rPr>
+          <w:rFonts w:ascii="Times New Roman" w:hAnsi="Times New Roman" w:eastAsia="Times New Roman" w:cs="Times New Roman"/>
+          <w:color w:val="auto"/>
+        </w:rPr>
+        <w:t xml:space="preserve"> quality of life should increase)</w:t>
+      </w:r>
+    </w:p>
+    <w:p>
+      <w:pPr>
+        <w:pStyle w:val="ListParagraph"/>
+        <w:numPr>
+          <w:ilvl w:val="0"/>
+          <w:numId w:val="1"/>
+        </w:numPr>
+        <w:suppressLineNumbers w:val="0"/>
+        <w:bidi w:val="0"/>
+        <w:spacing w:before="0" w:beforeAutospacing="off" w:after="160" w:afterAutospacing="off" w:line="279" w:lineRule="auto"/>
+        <w:ind w:left="720" w:right="0" w:hanging="360"/>
+        <w:jc w:val="left"/>
+        <w:rPr>
+          <w:rFonts w:ascii="Times New Roman" w:hAnsi="Times New Roman" w:eastAsia="Times New Roman" w:cs="Times New Roman"/>
+          <w:color w:val="auto"/>
+        </w:rPr>
+      </w:pPr>
+      <w:r>
+        <w:rPr>
+          <w:rFonts w:ascii="Times New Roman" w:hAnsi="Times New Roman" w:eastAsia="Times New Roman" w:cs="Times New Roman"/>
+          <w:color w:val="auto"/>
+        </w:rPr>
+        <w:t>Group race into white (non-</w:t>
+      </w:r>
+      <w:r>
+        <w:rPr>
+          <w:rFonts w:ascii="Times New Roman" w:hAnsi="Times New Roman" w:eastAsia="Times New Roman" w:cs="Times New Roman"/>
+          <w:color w:val="auto"/>
+        </w:rPr>
+        <w:t>Hispanic</w:t>
+      </w:r>
+      <w:r>
+        <w:rPr>
+          <w:rFonts w:ascii="Times New Roman" w:hAnsi="Times New Roman" w:eastAsia="Times New Roman" w:cs="Times New Roman"/>
+          <w:color w:val="auto"/>
+        </w:rPr>
+        <w:t>) and other</w:t>
+      </w:r>
+    </w:p>
+    <w:p>
+      <w:pPr>
+        <w:pStyle w:val="ListParagraph"/>
+        <w:numPr>
+          <w:ilvl w:val="0"/>
+          <w:numId w:val="1"/>
+        </w:numPr>
+        <w:suppressLineNumbers w:val="0"/>
+        <w:bidi w:val="0"/>
+        <w:spacing w:before="0" w:beforeAutospacing="off" w:after="160" w:afterAutospacing="off" w:line="279" w:lineRule="auto"/>
+        <w:ind w:left="720" w:right="0" w:hanging="360"/>
+        <w:jc w:val="left"/>
+        <w:rPr>
+          <w:rFonts w:ascii="Times New Roman" w:hAnsi="Times New Roman" w:eastAsia="Times New Roman" w:cs="Times New Roman"/>
+          <w:color w:val="auto"/>
+        </w:rPr>
+      </w:pPr>
+      <w:r>
+        <w:rPr>
+          <w:rFonts w:ascii="Times New Roman" w:hAnsi="Times New Roman" w:eastAsia="Times New Roman" w:cs="Times New Roman"/>
+          <w:color w:val="auto"/>
+        </w:rPr>
+        <w:t>Group education into college degree and above vs no college degree</w:t>
+      </w:r>
+    </w:p>
+    <w:p>
+      <w:pPr>
+        <w:pStyle w:val="ListParagraph"/>
+        <w:numPr>
+          <w:ilvl w:val="0"/>
+          <w:numId w:val="1"/>
+        </w:numPr>
+        <w:suppressLineNumbers w:val="0"/>
+        <w:bidi w:val="0"/>
+        <w:spacing w:before="0" w:beforeAutospacing="off" w:after="160" w:afterAutospacing="off" w:line="279" w:lineRule="auto"/>
+        <w:ind w:left="720" w:right="0" w:hanging="360"/>
+        <w:jc w:val="left"/>
+        <w:rPr>
+          <w:rFonts w:ascii="Times New Roman" w:hAnsi="Times New Roman" w:eastAsia="Times New Roman" w:cs="Times New Roman"/>
+          <w:color w:val="auto"/>
+        </w:rPr>
+      </w:pPr>
+      <w:r>
+        <w:rPr>
+          <w:rFonts w:ascii="Times New Roman" w:hAnsi="Times New Roman" w:eastAsia="Times New Roman" w:cs="Times New Roman"/>
+          <w:color w:val="auto"/>
+        </w:rPr>
+        <w:t>If any outcomes are missing, they should be excluded from all analyses</w:t>
+      </w:r>
+    </w:p>
+    <w:p>
+      <w:pPr>
+        <w:pStyle w:val="ListParagraph"/>
+        <w:numPr>
+          <w:ilvl w:val="0"/>
+          <w:numId w:val="1"/>
+        </w:numPr>
+        <w:suppressLineNumbers w:val="0"/>
+        <w:bidi w:val="0"/>
+        <w:spacing w:before="0" w:beforeAutospacing="off" w:after="160" w:afterAutospacing="off" w:line="279" w:lineRule="auto"/>
+        <w:ind w:left="720" w:right="0" w:hanging="360"/>
+        <w:jc w:val="left"/>
+        <w:rPr>
+          <w:rFonts w:ascii="Times New Roman" w:hAnsi="Times New Roman" w:eastAsia="Times New Roman" w:cs="Times New Roman"/>
+          <w:color w:val="auto"/>
+        </w:rPr>
+      </w:pPr>
+      <w:r>
+        <w:rPr>
+          <w:rFonts w:ascii="Times New Roman" w:hAnsi="Times New Roman" w:eastAsia="Times New Roman" w:cs="Times New Roman"/>
+          <w:color w:val="auto"/>
+        </w:rPr>
+        <w:t>For viral load, use a log</w:t>
+      </w:r>
+      <w:r>
+        <w:rPr>
+          <w:rFonts w:ascii="Times New Roman" w:hAnsi="Times New Roman" w:eastAsia="Times New Roman" w:cs="Times New Roman"/>
+          <w:color w:val="auto"/>
+          <w:vertAlign w:val="subscript"/>
+        </w:rPr>
+        <w:t>10</w:t>
+      </w:r>
+      <w:r>
+        <w:rPr>
+          <w:rFonts w:ascii="Times New Roman" w:hAnsi="Times New Roman" w:eastAsia="Times New Roman" w:cs="Times New Roman"/>
+          <w:color w:val="auto"/>
+        </w:rPr>
+        <w:t xml:space="preserve"> transformation since that is what is done in clinic</w:t>
+      </w:r>
+    </w:p>
+    <w:p>
+      <w:pPr>
+        <w:pStyle w:val="ListParagraph"/>
+        <w:numPr>
+          <w:ilvl w:val="0"/>
+          <w:numId w:val="1"/>
+        </w:numPr>
+        <w:suppressLineNumbers w:val="0"/>
+        <w:bidi w:val="0"/>
+        <w:spacing w:before="0" w:beforeAutospacing="off" w:after="160" w:afterAutospacing="off" w:line="279" w:lineRule="auto"/>
+        <w:ind w:left="720" w:right="0" w:hanging="360"/>
+        <w:jc w:val="left"/>
+        <w:rPr>
+          <w:rFonts w:ascii="Times New Roman" w:hAnsi="Times New Roman" w:eastAsia="Times New Roman" w:cs="Times New Roman"/>
+          <w:color w:val="auto"/>
+        </w:rPr>
+      </w:pPr>
+      <w:r>
+        <w:rPr>
+          <w:rFonts w:ascii="Times New Roman" w:hAnsi="Times New Roman" w:eastAsia="Times New Roman" w:cs="Times New Roman"/>
+          <w:color w:val="auto"/>
+        </w:rPr>
+        <w:t>We also want to know about the relationship between adherence and hard drug usage</w:t>
+      </w:r>
+    </w:p>
+    <w:p>
+      <w:pPr>
+        <w:pStyle w:val="ListParagraph"/>
+        <w:numPr>
           <w:ilvl w:val="1"/>
           <w:numId w:val="1"/>
         </w:numPr>
-        <w:rPr/>
-      </w:pPr>
-      <w:r>
-        <w:rPr/>
-        <w:t xml:space="preserve">Lowr values </w:t>
-      </w:r>
-      <w:r>
-        <w:rPr/>
-        <w:t>indicate</w:t>
-      </w:r>
-      <w:r>
-        <w:rPr/>
-        <w:t xml:space="preserve"> patient has been treated</w:t>
+        <w:suppressLineNumbers w:val="0"/>
+        <w:bidi w:val="0"/>
+        <w:spacing w:before="0" w:beforeAutospacing="off" w:after="160" w:afterAutospacing="off" w:line="279" w:lineRule="auto"/>
+        <w:ind w:right="0"/>
+        <w:jc w:val="left"/>
+        <w:rPr>
+          <w:rFonts w:ascii="Times New Roman" w:hAnsi="Times New Roman" w:eastAsia="Times New Roman" w:cs="Times New Roman"/>
+          <w:color w:val="auto"/>
+        </w:rPr>
+      </w:pPr>
+      <w:r>
+        <w:rPr>
+          <w:rFonts w:ascii="Times New Roman" w:hAnsi="Times New Roman" w:eastAsia="Times New Roman" w:cs="Times New Roman"/>
+          <w:color w:val="auto"/>
+        </w:rPr>
+        <w:t>Mediation Analysis?</w:t>
+      </w:r>
+    </w:p>
+    <w:p>
+      <w:pPr>
+        <w:pStyle w:val="ListParagraph"/>
+        <w:numPr>
+          <w:ilvl w:val="1"/>
+          <w:numId w:val="1"/>
+        </w:numPr>
+        <w:suppressLineNumbers w:val="0"/>
+        <w:bidi w:val="0"/>
+        <w:spacing w:before="0" w:beforeAutospacing="off" w:after="160" w:afterAutospacing="off" w:line="279" w:lineRule="auto"/>
+        <w:ind w:right="0"/>
+        <w:jc w:val="left"/>
+        <w:rPr>
+          <w:rFonts w:ascii="Times New Roman" w:hAnsi="Times New Roman" w:eastAsia="Times New Roman" w:cs="Times New Roman"/>
+          <w:b w:val="0"/>
+          <w:bCs w:val="0"/>
+          <w:i w:val="0"/>
+          <w:iCs w:val="0"/>
+          <w:caps w:val="0"/>
+          <w:smallCaps w:val="0"/>
+          <w:noProof w:val="0"/>
+          <w:color w:val="auto"/>
+          <w:sz w:val="24"/>
+          <w:szCs w:val="24"/>
+          <w:lang w:val="en-US"/>
+        </w:rPr>
+      </w:pPr>
+      <w:r>
+        <w:rPr>
+          <w:rFonts w:ascii="Times New Roman" w:hAnsi="Times New Roman" w:eastAsia="Times New Roman" w:cs="Times New Roman"/>
+          <w:color w:val="auto"/>
+        </w:rPr>
+        <w:t>“</w:t>
+      </w:r>
+      <w:r>
+        <w:rPr>
+          <w:rFonts w:ascii="Times New Roman" w:hAnsi="Times New Roman" w:eastAsia="Times New Roman" w:cs="Times New Roman"/>
+          <w:b w:val="0"/>
+          <w:bCs w:val="0"/>
+          <w:i w:val="0"/>
+          <w:iCs w:val="0"/>
+          <w:caps w:val="0"/>
+          <w:smallCaps w:val="0"/>
+          <w:noProof w:val="0"/>
+          <w:color w:val="auto"/>
+          <w:sz w:val="24"/>
+          <w:szCs w:val="24"/>
+          <w:lang w:val="en-US"/>
+        </w:rPr>
+        <w:t>How will you address the investigator's question about whether differences in outcomes between the drug use groups can be explained by differences in adherence?”</w:t>
       </w:r>
     </w:p>
     <w:p>
@@ -224,19 +682,140 @@
           <w:ilvl w:val="0"/>
           <w:numId w:val="1"/>
         </w:numPr>
-        <w:rPr/>
-      </w:pPr>
-      <w:r>
-        <w:rPr/>
-        <w:t xml:space="preserve">Improvements in labs should also translate to </w:t>
-      </w:r>
-      <w:r>
-        <w:rPr/>
-        <w:t>improvements</w:t>
-      </w:r>
-      <w:r>
-        <w:rPr/>
-        <w:t xml:space="preserve"> in quality of life</w:t>
+        <w:suppressLineNumbers w:val="0"/>
+        <w:bidi w:val="0"/>
+        <w:spacing w:before="0" w:beforeAutospacing="off" w:after="160" w:afterAutospacing="off" w:line="279" w:lineRule="auto"/>
+        <w:ind w:right="0"/>
+        <w:jc w:val="left"/>
+        <w:rPr>
+          <w:rFonts w:ascii="Times New Roman" w:hAnsi="Times New Roman" w:eastAsia="Times New Roman" w:cs="Times New Roman"/>
+          <w:color w:val="auto"/>
+        </w:rPr>
+      </w:pPr>
+      <w:r>
+        <w:rPr>
+          <w:rFonts w:ascii="Times New Roman" w:hAnsi="Times New Roman" w:eastAsia="Times New Roman" w:cs="Times New Roman"/>
+          <w:color w:val="auto"/>
+        </w:rPr>
+        <w:t>Clinically meaningful differences:</w:t>
+      </w:r>
+    </w:p>
+    <w:p>
+      <w:pPr>
+        <w:pStyle w:val="ListParagraph"/>
+        <w:numPr>
+          <w:ilvl w:val="1"/>
+          <w:numId w:val="1"/>
+        </w:numPr>
+        <w:suppressLineNumbers w:val="0"/>
+        <w:bidi w:val="0"/>
+        <w:spacing w:before="0" w:beforeAutospacing="off" w:after="160" w:afterAutospacing="off" w:line="279" w:lineRule="auto"/>
+        <w:ind w:right="0"/>
+        <w:jc w:val="left"/>
+        <w:rPr>
+          <w:rFonts w:ascii="Times New Roman" w:hAnsi="Times New Roman" w:eastAsia="Times New Roman" w:cs="Times New Roman"/>
+          <w:color w:val="auto"/>
+        </w:rPr>
+      </w:pPr>
+      <w:r>
+        <w:rPr>
+          <w:rFonts w:ascii="Times New Roman" w:hAnsi="Times New Roman" w:eastAsia="Times New Roman" w:cs="Times New Roman"/>
+          <w:color w:val="auto"/>
+        </w:rPr>
+        <w:t>Viral load: 0.5 log</w:t>
+      </w:r>
+      <w:r>
+        <w:rPr>
+          <w:rFonts w:ascii="Times New Roman" w:hAnsi="Times New Roman" w:eastAsia="Times New Roman" w:cs="Times New Roman"/>
+          <w:color w:val="auto"/>
+          <w:vertAlign w:val="subscript"/>
+        </w:rPr>
+        <w:t>10</w:t>
+      </w:r>
+      <w:r>
+        <w:rPr>
+          <w:rFonts w:ascii="Times New Roman" w:hAnsi="Times New Roman" w:eastAsia="Times New Roman" w:cs="Times New Roman"/>
+          <w:color w:val="auto"/>
+        </w:rPr>
+        <w:t xml:space="preserve"> change</w:t>
+      </w:r>
+    </w:p>
+    <w:p>
+      <w:pPr>
+        <w:pStyle w:val="ListParagraph"/>
+        <w:numPr>
+          <w:ilvl w:val="1"/>
+          <w:numId w:val="1"/>
+        </w:numPr>
+        <w:suppressLineNumbers w:val="0"/>
+        <w:bidi w:val="0"/>
+        <w:spacing w:before="0" w:beforeAutospacing="off" w:after="160" w:afterAutospacing="off" w:line="279" w:lineRule="auto"/>
+        <w:ind w:right="0"/>
+        <w:jc w:val="left"/>
+        <w:rPr>
+          <w:rFonts w:ascii="Times New Roman" w:hAnsi="Times New Roman" w:eastAsia="Times New Roman" w:cs="Times New Roman"/>
+          <w:color w:val="auto"/>
+        </w:rPr>
+      </w:pPr>
+      <w:r>
+        <w:rPr>
+          <w:rFonts w:ascii="Times New Roman" w:hAnsi="Times New Roman" w:eastAsia="Times New Roman" w:cs="Times New Roman"/>
+          <w:color w:val="auto"/>
+        </w:rPr>
+        <w:t xml:space="preserve">CD4: 50 </w:t>
+      </w:r>
+      <w:r>
+        <w:rPr>
+          <w:rFonts w:ascii="Times New Roman" w:hAnsi="Times New Roman" w:eastAsia="Times New Roman" w:cs="Times New Roman"/>
+          <w:color w:val="auto"/>
+        </w:rPr>
+        <w:t>cells</w:t>
+      </w:r>
+      <w:r>
+        <w:rPr>
+          <w:rFonts w:ascii="Times New Roman" w:hAnsi="Times New Roman" w:eastAsia="Times New Roman" w:cs="Times New Roman"/>
+          <w:color w:val="auto"/>
+        </w:rPr>
+        <w:t xml:space="preserve"> count change</w:t>
+      </w:r>
+    </w:p>
+    <w:p>
+      <w:pPr>
+        <w:pStyle w:val="ListParagraph"/>
+        <w:numPr>
+          <w:ilvl w:val="1"/>
+          <w:numId w:val="1"/>
+        </w:numPr>
+        <w:suppressLineNumbers w:val="0"/>
+        <w:bidi w:val="0"/>
+        <w:spacing w:before="0" w:beforeAutospacing="off" w:after="160" w:afterAutospacing="off" w:line="279" w:lineRule="auto"/>
+        <w:ind w:right="0"/>
+        <w:jc w:val="left"/>
+        <w:rPr>
+          <w:rFonts w:ascii="Times New Roman" w:hAnsi="Times New Roman" w:eastAsia="Times New Roman" w:cs="Times New Roman"/>
+          <w:color w:val="auto"/>
+        </w:rPr>
+      </w:pPr>
+      <w:r>
+        <w:rPr>
+          <w:rFonts w:ascii="Times New Roman" w:hAnsi="Times New Roman" w:eastAsia="Times New Roman" w:cs="Times New Roman"/>
+          <w:color w:val="auto"/>
+        </w:rPr>
+        <w:t xml:space="preserve">QoL: </w:t>
+      </w:r>
+      <w:r>
+        <w:rPr>
+          <w:rFonts w:ascii="Times New Roman" w:hAnsi="Times New Roman" w:eastAsia="Times New Roman" w:cs="Times New Roman"/>
+          <w:color w:val="auto"/>
+        </w:rPr>
+        <w:t>2-point</w:t>
+      </w:r>
+      <w:r>
+        <w:rPr>
+          <w:rFonts w:ascii="Times New Roman" w:hAnsi="Times New Roman" w:eastAsia="Times New Roman" w:cs="Times New Roman"/>
+          <w:color w:val="auto"/>
+        </w:rPr>
+        <w:t xml:space="preserve"> change</w:t>
       </w:r>
     </w:p>
     <w:p>
@@ -246,25 +825,86 @@
           <w:ilvl w:val="0"/>
           <w:numId w:val="1"/>
         </w:numPr>
-        <w:rPr/>
-      </w:pPr>
-      <w:r>
-        <w:rPr/>
-        <w:t>Only interested in the difference from year 0 to year 2? Do we want to look at year 1 data at all?</w:t>
-      </w:r>
-    </w:p>
-    <w:p>
-      <w:pPr>
-        <w:pStyle w:val="ListParagraph"/>
-        <w:numPr>
-          <w:ilvl w:val="0"/>
-          <w:numId w:val="1"/>
-        </w:numPr>
-        <w:rPr/>
-      </w:pPr>
-      <w:r>
-        <w:rPr/>
-        <w:t>What should we group race into?</w:t>
+        <w:suppressLineNumbers w:val="0"/>
+        <w:bidi w:val="0"/>
+        <w:spacing w:before="0" w:beforeAutospacing="off" w:after="160" w:afterAutospacing="off" w:line="279" w:lineRule="auto"/>
+        <w:ind w:right="0"/>
+        <w:jc w:val="left"/>
+        <w:rPr>
+          <w:rFonts w:ascii="Times New Roman" w:hAnsi="Times New Roman" w:eastAsia="Times New Roman" w:cs="Times New Roman"/>
+          <w:color w:val="auto"/>
+        </w:rPr>
+      </w:pPr>
+      <w:r>
+        <w:rPr>
+          <w:rFonts w:ascii="Times New Roman" w:hAnsi="Times New Roman" w:eastAsia="Times New Roman" w:cs="Times New Roman"/>
+          <w:color w:val="auto"/>
+        </w:rPr>
+        <w:t>Investigator wants the following reported for each model:</w:t>
+      </w:r>
+    </w:p>
+    <w:p>
+      <w:pPr>
+        <w:pStyle w:val="ListParagraph"/>
+        <w:numPr>
+          <w:ilvl w:val="1"/>
+          <w:numId w:val="1"/>
+        </w:numPr>
+        <w:suppressLineNumbers w:val="0"/>
+        <w:bidi w:val="0"/>
+        <w:spacing w:before="0" w:beforeAutospacing="off" w:after="160" w:afterAutospacing="off" w:line="279" w:lineRule="auto"/>
+        <w:ind w:right="0"/>
+        <w:jc w:val="left"/>
+        <w:rPr>
+          <w:rFonts w:ascii="Times New Roman" w:hAnsi="Times New Roman" w:eastAsia="Times New Roman" w:cs="Times New Roman"/>
+          <w:color w:val="auto"/>
+        </w:rPr>
+      </w:pPr>
+      <w:r>
+        <w:rPr>
+          <w:rFonts w:ascii="Times New Roman" w:hAnsi="Times New Roman" w:eastAsia="Times New Roman" w:cs="Times New Roman"/>
+          <w:color w:val="auto"/>
+        </w:rPr>
+        <w:t xml:space="preserve">Frequentist: point </w:t>
+      </w:r>
+      <w:r>
+        <w:rPr>
+          <w:rFonts w:ascii="Times New Roman" w:hAnsi="Times New Roman" w:eastAsia="Times New Roman" w:cs="Times New Roman"/>
+          <w:color w:val="auto"/>
+        </w:rPr>
+        <w:t>estimate</w:t>
+      </w:r>
+      <w:r>
+        <w:rPr>
+          <w:rFonts w:ascii="Times New Roman" w:hAnsi="Times New Roman" w:eastAsia="Times New Roman" w:cs="Times New Roman"/>
+          <w:color w:val="auto"/>
+        </w:rPr>
+        <w:t>, 95% CI, p-value</w:t>
+      </w:r>
+    </w:p>
+    <w:p>
+      <w:pPr>
+        <w:pStyle w:val="ListParagraph"/>
+        <w:numPr>
+          <w:ilvl w:val="1"/>
+          <w:numId w:val="1"/>
+        </w:numPr>
+        <w:suppressLineNumbers w:val="0"/>
+        <w:bidi w:val="0"/>
+        <w:spacing w:before="0" w:beforeAutospacing="off" w:after="160" w:afterAutospacing="off" w:line="279" w:lineRule="auto"/>
+        <w:ind w:right="0"/>
+        <w:jc w:val="left"/>
+        <w:rPr>
+          <w:rFonts w:ascii="Times New Roman" w:hAnsi="Times New Roman" w:eastAsia="Times New Roman" w:cs="Times New Roman"/>
+          <w:color w:val="auto"/>
+        </w:rPr>
+      </w:pPr>
+      <w:r>
+        <w:rPr>
+          <w:rFonts w:ascii="Times New Roman" w:hAnsi="Times New Roman" w:eastAsia="Times New Roman" w:cs="Times New Roman"/>
+          <w:color w:val="auto"/>
+        </w:rPr>
+        <w:t>Bayesian: point estimate, 95% HPDI, posterior probability of a clinically meaningful difference between the drug use groups</w:t>
       </w:r>
     </w:p>
     <w:sectPr>

</xml_diff>